<commit_message>
Modify Trees_Lab: fix .pdf, writeup
</commit_message>
<xml_diff>
--- a/Labs/Trees_Lab/writeup.docx
+++ b/Labs/Trees_Lab/writeup.docx
@@ -31,63 +31,161 @@
         </w:rPr>
         <w:t xml:space="preserve"> Lab</w:t>
       </w:r>
+    </w:p>
+    <w:p>
+      <w:pPr>
+        <w:spacing w:after="0" w:line="360" w:lineRule="auto"/>
+        <w:rPr>
+          <w:rFonts w:ascii="Times New Roman" w:hAnsi="Times New Roman" w:cs="Times New Roman"/>
+          <w:sz w:val="24"/>
+          <w:szCs w:val="24"/>
+          <w:u w:val="single"/>
+        </w:rPr>
+      </w:pPr>
+      <w:r>
+        <w:rPr>
+          <w:rFonts w:ascii="Times New Roman" w:hAnsi="Times New Roman" w:cs="Times New Roman"/>
+          <w:sz w:val="24"/>
+          <w:szCs w:val="24"/>
+          <w:u w:val="single"/>
+        </w:rPr>
+        <w:t>What I Learned:</w:t>
+      </w:r>
+    </w:p>
+    <w:p>
+      <w:pPr>
+        <w:spacing w:after="0" w:line="360" w:lineRule="auto"/>
+        <w:ind w:firstLine="720"/>
+        <w:rPr>
+          <w:rFonts w:ascii="Times New Roman" w:hAnsi="Times New Roman" w:cs="Times New Roman"/>
+          <w:sz w:val="24"/>
+          <w:szCs w:val="24"/>
+        </w:rPr>
+      </w:pPr>
+      <w:r>
+        <w:rPr>
+          <w:rFonts w:ascii="Times New Roman" w:hAnsi="Times New Roman" w:cs="Times New Roman"/>
+          <w:sz w:val="24"/>
+          <w:szCs w:val="24"/>
+        </w:rPr>
+        <w:t>I learned</w:t>
+      </w:r>
+      <w:r>
+        <w:rPr>
+          <w:rFonts w:ascii="Times New Roman" w:hAnsi="Times New Roman" w:cs="Times New Roman"/>
+          <w:sz w:val="24"/>
+          <w:szCs w:val="24"/>
+        </w:rPr>
+        <w:t xml:space="preserve"> how to traverse and create binary trees. There were four problems in this assignment. Problem one required me to traverse a given binary tree in three ways: </w:t>
+      </w:r>
+      <w:proofErr w:type="spellStart"/>
+      <w:r>
+        <w:rPr>
+          <w:rFonts w:ascii="Times New Roman" w:hAnsi="Times New Roman" w:cs="Times New Roman"/>
+          <w:sz w:val="24"/>
+          <w:szCs w:val="24"/>
+        </w:rPr>
+        <w:t>inorder</w:t>
+      </w:r>
+      <w:proofErr w:type="spellEnd"/>
+      <w:r>
+        <w:rPr>
+          <w:rFonts w:ascii="Times New Roman" w:hAnsi="Times New Roman" w:cs="Times New Roman"/>
+          <w:sz w:val="24"/>
+          <w:szCs w:val="24"/>
+        </w:rPr>
+        <w:t xml:space="preserve">, preorder, and </w:t>
+      </w:r>
+      <w:proofErr w:type="spellStart"/>
+      <w:r>
+        <w:rPr>
+          <w:rFonts w:ascii="Times New Roman" w:hAnsi="Times New Roman" w:cs="Times New Roman"/>
+          <w:sz w:val="24"/>
+          <w:szCs w:val="24"/>
+        </w:rPr>
+        <w:t>postorder</w:t>
+      </w:r>
+      <w:proofErr w:type="spellEnd"/>
+      <w:r>
+        <w:rPr>
+          <w:rFonts w:ascii="Times New Roman" w:hAnsi="Times New Roman" w:cs="Times New Roman"/>
+          <w:sz w:val="24"/>
+          <w:szCs w:val="24"/>
+        </w:rPr>
+        <w:t>.</w:t>
+      </w:r>
+      <w:r>
+        <w:rPr>
+          <w:rFonts w:ascii="Times New Roman" w:hAnsi="Times New Roman" w:cs="Times New Roman"/>
+          <w:sz w:val="24"/>
+          <w:szCs w:val="24"/>
+        </w:rPr>
+        <w:t xml:space="preserve"> In the second problem, I was given a binary expression tree and asked to find the </w:t>
+      </w:r>
+      <w:proofErr w:type="spellStart"/>
+      <w:r>
+        <w:rPr>
+          <w:rFonts w:ascii="Times New Roman" w:hAnsi="Times New Roman" w:cs="Times New Roman"/>
+          <w:sz w:val="24"/>
+          <w:szCs w:val="24"/>
+        </w:rPr>
+        <w:t>inorder</w:t>
+      </w:r>
+      <w:proofErr w:type="spellEnd"/>
+      <w:r>
+        <w:rPr>
+          <w:rFonts w:ascii="Times New Roman" w:hAnsi="Times New Roman" w:cs="Times New Roman"/>
+          <w:sz w:val="24"/>
+          <w:szCs w:val="24"/>
+        </w:rPr>
+        <w:t xml:space="preserve"> and </w:t>
+      </w:r>
+      <w:proofErr w:type="spellStart"/>
+      <w:r>
+        <w:rPr>
+          <w:rFonts w:ascii="Times New Roman" w:hAnsi="Times New Roman" w:cs="Times New Roman"/>
+          <w:sz w:val="24"/>
+          <w:szCs w:val="24"/>
+        </w:rPr>
+        <w:t>postorder</w:t>
+      </w:r>
+      <w:proofErr w:type="spellEnd"/>
+      <w:r>
+        <w:rPr>
+          <w:rFonts w:ascii="Times New Roman" w:hAnsi="Times New Roman" w:cs="Times New Roman"/>
+          <w:sz w:val="24"/>
+          <w:szCs w:val="24"/>
+        </w:rPr>
+        <w:t xml:space="preserve"> traversals. I was also asked to evaluate the expression for the second problem. To evaluate the expression, I used the </w:t>
+      </w:r>
+      <w:proofErr w:type="spellStart"/>
+      <w:r>
+        <w:rPr>
+          <w:rFonts w:ascii="Times New Roman" w:hAnsi="Times New Roman" w:cs="Times New Roman"/>
+          <w:sz w:val="24"/>
+          <w:szCs w:val="24"/>
+        </w:rPr>
+        <w:t>inorder</w:t>
+      </w:r>
+      <w:proofErr w:type="spellEnd"/>
+      <w:r>
+        <w:rPr>
+          <w:rFonts w:ascii="Times New Roman" w:hAnsi="Times New Roman" w:cs="Times New Roman"/>
+          <w:sz w:val="24"/>
+          <w:szCs w:val="24"/>
+        </w:rPr>
+        <w:t xml:space="preserve"> traversal</w:t>
+      </w:r>
+      <w:r>
+        <w:rPr>
+          <w:rFonts w:ascii="Times New Roman" w:hAnsi="Times New Roman" w:cs="Times New Roman"/>
+          <w:sz w:val="24"/>
+          <w:szCs w:val="24"/>
+        </w:rPr>
+        <w:t>…</w:t>
+      </w:r>
       <w:bookmarkStart w:id="0" w:name="_GoBack"/>
       <w:bookmarkEnd w:id="0"/>
-    </w:p>
-    <w:p>
-      <w:pPr>
-        <w:spacing w:after="0" w:line="360" w:lineRule="auto"/>
-        <w:rPr>
-          <w:rFonts w:ascii="Times New Roman" w:hAnsi="Times New Roman" w:cs="Times New Roman"/>
-          <w:sz w:val="24"/>
-          <w:szCs w:val="24"/>
-          <w:u w:val="single"/>
-        </w:rPr>
-      </w:pPr>
-      <w:r>
-        <w:rPr>
-          <w:rFonts w:ascii="Times New Roman" w:hAnsi="Times New Roman" w:cs="Times New Roman"/>
-          <w:sz w:val="24"/>
-          <w:szCs w:val="24"/>
-          <w:u w:val="single"/>
-        </w:rPr>
-        <w:t>What I Learned:</w:t>
-      </w:r>
-    </w:p>
-    <w:p>
-      <w:pPr>
-        <w:spacing w:after="0" w:line="360" w:lineRule="auto"/>
-        <w:ind w:firstLine="720"/>
-        <w:rPr>
-          <w:rFonts w:ascii="Times New Roman" w:hAnsi="Times New Roman" w:cs="Times New Roman"/>
-          <w:sz w:val="24"/>
-          <w:szCs w:val="24"/>
-        </w:rPr>
-      </w:pPr>
-      <w:r>
-        <w:rPr>
-          <w:rFonts w:ascii="Times New Roman" w:hAnsi="Times New Roman" w:cs="Times New Roman"/>
-          <w:sz w:val="24"/>
-          <w:szCs w:val="24"/>
-        </w:rPr>
-        <w:t>I learned</w:t>
-      </w:r>
-      <w:r>
-        <w:rPr>
-          <w:rFonts w:ascii="Times New Roman" w:hAnsi="Times New Roman" w:cs="Times New Roman"/>
-          <w:sz w:val="24"/>
-          <w:szCs w:val="24"/>
-        </w:rPr>
-        <w:t>..</w:t>
-      </w:r>
-      <w:r>
-        <w:rPr>
-          <w:rFonts w:ascii="Times New Roman" w:hAnsi="Times New Roman" w:cs="Times New Roman"/>
-          <w:sz w:val="24"/>
-          <w:szCs w:val="24"/>
-        </w:rPr>
-        <w:t>.</w:t>
-      </w:r>
     </w:p>
     <w:p>
       <w:pPr>
@@ -498,133 +596,9 @@
         </w:drawing>
       </w:r>
     </w:p>
-    <w:p>
-      <w:pPr>
-        <w:rPr>
-          <w:rFonts w:ascii="Times New Roman" w:hAnsi="Times New Roman" w:cs="Times New Roman"/>
-          <w:sz w:val="24"/>
-          <w:szCs w:val="24"/>
-        </w:rPr>
-      </w:pPr>
-      <w:r>
-        <w:rPr>
-          <w:rFonts w:ascii="Times New Roman" w:hAnsi="Times New Roman" w:cs="Times New Roman"/>
-          <w:sz w:val="24"/>
-          <w:szCs w:val="24"/>
-        </w:rPr>
-        <w:br w:type="page"/>
-      </w:r>
-    </w:p>
-    <w:p>
-      <w:pPr>
-        <w:spacing w:after="0" w:line="360" w:lineRule="auto"/>
-        <w:rPr>
-          <w:rFonts w:ascii="Times New Roman" w:hAnsi="Times New Roman" w:cs="Times New Roman"/>
-          <w:sz w:val="24"/>
-          <w:szCs w:val="24"/>
-        </w:rPr>
-      </w:pPr>
-      <w:r>
-        <w:rPr>
-          <w:rFonts w:ascii="Times New Roman" w:hAnsi="Times New Roman" w:cs="Times New Roman"/>
-          <w:sz w:val="24"/>
-          <w:szCs w:val="24"/>
-          <w:u w:val="single"/>
-        </w:rPr>
-        <w:lastRenderedPageBreak/>
-        <w:t xml:space="preserve">Infinite </w:t>
-      </w:r>
-      <w:r>
-        <w:rPr>
-          <w:rFonts w:ascii="Times New Roman" w:hAnsi="Times New Roman" w:cs="Times New Roman"/>
-          <w:sz w:val="24"/>
-          <w:szCs w:val="24"/>
-          <w:u w:val="single"/>
-        </w:rPr>
-        <w:t xml:space="preserve">Hashing </w:t>
-      </w:r>
-      <w:r>
-        <w:rPr>
-          <w:rFonts w:ascii="Times New Roman" w:hAnsi="Times New Roman" w:cs="Times New Roman"/>
-          <w:sz w:val="24"/>
-          <w:szCs w:val="24"/>
-          <w:u w:val="single"/>
-        </w:rPr>
-        <w:t>Loop w/ 4K+3 as a multiple of N</w:t>
-      </w:r>
-    </w:p>
-    <w:p>
-      <w:pPr>
-        <w:spacing w:after="0" w:line="360" w:lineRule="auto"/>
-        <w:rPr>
-          <w:rFonts w:ascii="Times New Roman" w:hAnsi="Times New Roman" w:cs="Times New Roman"/>
-          <w:sz w:val="24"/>
-          <w:szCs w:val="24"/>
-        </w:rPr>
-      </w:pPr>
-      <w:r>
-        <w:rPr>
-          <w:rFonts w:ascii="Times New Roman" w:hAnsi="Times New Roman" w:cs="Times New Roman"/>
-          <w:noProof/>
-          <w:sz w:val="24"/>
-          <w:szCs w:val="24"/>
-        </w:rPr>
-        <w:drawing>
-          <wp:inline distT="0" distB="0" distL="0" distR="0" wp14:anchorId="715FE489" wp14:editId="5F8F6CB4">
-            <wp:extent cx="5943600" cy="7403465"/>
-            <wp:effectExtent l="0" t="0" r="0" b="6985"/>
-            <wp:docPr id="4" name="Picture 4"/>
-            <wp:cNvGraphicFramePr>
-              <a:graphicFrameLocks xmlns:a="http://schemas.openxmlformats.org/drawingml/2006/main" noChangeAspect="1"/>
-            </wp:cNvGraphicFramePr>
-            <a:graphic xmlns:a="http://schemas.openxmlformats.org/drawingml/2006/main">
-              <a:graphicData uri="http://schemas.openxmlformats.org/drawingml/2006/picture">
-                <pic:pic xmlns:pic="http://schemas.openxmlformats.org/drawingml/2006/picture">
-                  <pic:nvPicPr>
-                    <pic:cNvPr id="0" name="LQ.JPG"/>
-                    <pic:cNvPicPr/>
-                  </pic:nvPicPr>
-                  <pic:blipFill>
-                    <a:blip r:embed="rId8">
-                      <a:extLst>
-                        <a:ext uri="{28A0092B-C50C-407E-A947-70E740481C1C}">
-                          <a14:useLocalDpi xmlns:a14="http://schemas.microsoft.com/office/drawing/2010/main" val="0"/>
-                        </a:ext>
-                      </a:extLst>
-                    </a:blip>
-                    <a:stretch>
-                      <a:fillRect/>
-                    </a:stretch>
-                  </pic:blipFill>
-                  <pic:spPr>
-                    <a:xfrm>
-                      <a:off x="0" y="0"/>
-                      <a:ext cx="5943600" cy="7403465"/>
-                    </a:xfrm>
-                    <a:prstGeom prst="rect">
-                      <a:avLst/>
-                    </a:prstGeom>
-                  </pic:spPr>
-                </pic:pic>
-              </a:graphicData>
-            </a:graphic>
-          </wp:inline>
-        </w:drawing>
-      </w:r>
-    </w:p>
-    <w:p>
-      <w:pPr>
-        <w:spacing w:after="0" w:line="360" w:lineRule="auto"/>
-        <w:rPr>
-          <w:rFonts w:ascii="Times New Roman" w:hAnsi="Times New Roman" w:cs="Times New Roman"/>
-          <w:sz w:val="24"/>
-          <w:szCs w:val="24"/>
-        </w:rPr>
-      </w:pPr>
-    </w:p>
     <w:sectPr>
-      <w:headerReference w:type="default" r:id="rId9"/>
-      <w:headerReference w:type="first" r:id="rId10"/>
+      <w:headerReference w:type="default" r:id="rId8"/>
+      <w:headerReference w:type="first" r:id="rId9"/>
       <w:pgSz w:w="12240" w:h="15840"/>
       <w:pgMar w:top="1440" w:right="1440" w:bottom="1440" w:left="1440" w:header="720" w:footer="720" w:gutter="0"/>
       <w:cols w:space="720"/>
@@ -1670,7 +1644,7 @@
   <a:extraClrSchemeLst/>
   <a:extLst>
     <a:ext uri="{05A4C25C-085E-4340-85A3-A5531E510DB2}">
-      <thm15:themeFamily xmlns:thm15="http://schemas.microsoft.com/office/thememl/2012/main" xmlns="" name="Office Theme" id="{62F939B6-93AF-4DB8-9C6B-D6C7DFDC589F}" vid="{4A3C46E8-61CC-4603-A589-7422A47A8E4A}"/>
+      <thm15:themeFamily xmlns="" xmlns:thm15="http://schemas.microsoft.com/office/thememl/2012/main" name="Office Theme" id="{62F939B6-93AF-4DB8-9C6B-D6C7DFDC589F}" vid="{4A3C46E8-61CC-4603-A589-7422A47A8E4A}"/>
     </a:ext>
   </a:extLst>
 </a:theme>

</xml_diff>

<commit_message>
Modify Trees_Lab: writeup, add all to .zip
</commit_message>
<xml_diff>
--- a/Labs/Trees_Lab/writeup.docx
+++ b/Labs/Trees_Lab/writeup.docx
@@ -76,7 +76,39 @@
           <w:sz w:val="24"/>
           <w:szCs w:val="24"/>
         </w:rPr>
-        <w:t xml:space="preserve"> how to traverse and create binary trees. There were four problems in this assignment. Problem one required me to traverse a given binary tree in three ways: </w:t>
+        <w:t xml:space="preserve"> how to traverse and create binary trees. </w:t>
+      </w:r>
+      <w:r>
+        <w:rPr>
+          <w:rFonts w:ascii="Times New Roman" w:hAnsi="Times New Roman" w:cs="Times New Roman"/>
+          <w:sz w:val="24"/>
+          <w:szCs w:val="24"/>
+        </w:rPr>
+        <w:t>There were four problems to complete in the lab</w:t>
+      </w:r>
+      <w:r>
+        <w:rPr>
+          <w:rFonts w:ascii="Times New Roman" w:hAnsi="Times New Roman" w:cs="Times New Roman"/>
+          <w:sz w:val="24"/>
+          <w:szCs w:val="24"/>
+        </w:rPr>
+        <w:t xml:space="preserve">. Problem </w:t>
+      </w:r>
+      <w:r>
+        <w:rPr>
+          <w:rFonts w:ascii="Times New Roman" w:hAnsi="Times New Roman" w:cs="Times New Roman"/>
+          <w:sz w:val="24"/>
+          <w:szCs w:val="24"/>
+        </w:rPr>
+        <w:t>1</w:t>
+      </w:r>
+      <w:r>
+        <w:rPr>
+          <w:rFonts w:ascii="Times New Roman" w:hAnsi="Times New Roman" w:cs="Times New Roman"/>
+          <w:sz w:val="24"/>
+          <w:szCs w:val="24"/>
+        </w:rPr>
+        <w:t xml:space="preserve"> required me to traverse a given binary tree in three ways: </w:t>
       </w:r>
       <w:proofErr w:type="spellStart"/>
       <w:r>
@@ -120,7 +152,39 @@
           <w:sz w:val="24"/>
           <w:szCs w:val="24"/>
         </w:rPr>
-        <w:t xml:space="preserve"> In the second problem, I was given a binary expression tree and asked to find the </w:t>
+        <w:t xml:space="preserve"> </w:t>
+      </w:r>
+      <w:r>
+        <w:rPr>
+          <w:rFonts w:ascii="Times New Roman" w:hAnsi="Times New Roman" w:cs="Times New Roman"/>
+          <w:sz w:val="24"/>
+          <w:szCs w:val="24"/>
+        </w:rPr>
+        <w:t>Traversing a tree multiple ways helped me to explore methods that work best for me. For example, our learning assistance shared during this week’s lecture a technique that involves keeping track of the traversal’s ordering for each node. In P</w:t>
+      </w:r>
+      <w:r>
+        <w:rPr>
+          <w:rFonts w:ascii="Times New Roman" w:hAnsi="Times New Roman" w:cs="Times New Roman"/>
+          <w:sz w:val="24"/>
+          <w:szCs w:val="24"/>
+        </w:rPr>
+        <w:t>roblem</w:t>
+      </w:r>
+      <w:r>
+        <w:rPr>
+          <w:rFonts w:ascii="Times New Roman" w:hAnsi="Times New Roman" w:cs="Times New Roman"/>
+          <w:sz w:val="24"/>
+          <w:szCs w:val="24"/>
+        </w:rPr>
+        <w:t xml:space="preserve"> 2</w:t>
+      </w:r>
+      <w:r>
+        <w:rPr>
+          <w:rFonts w:ascii="Times New Roman" w:hAnsi="Times New Roman" w:cs="Times New Roman"/>
+          <w:sz w:val="24"/>
+          <w:szCs w:val="24"/>
+        </w:rPr>
+        <w:t xml:space="preserve">, I was given a binary expression tree and asked to find the </w:t>
       </w:r>
       <w:proofErr w:type="spellStart"/>
       <w:r>
@@ -156,7 +220,23 @@
           <w:sz w:val="24"/>
           <w:szCs w:val="24"/>
         </w:rPr>
-        <w:t xml:space="preserve"> traversals. I was also asked to evaluate the expression for the second problem. To evaluate the expression, I used the </w:t>
+        <w:t xml:space="preserve"> traversals. I was also </w:t>
+      </w:r>
+      <w:r>
+        <w:rPr>
+          <w:rFonts w:ascii="Times New Roman" w:hAnsi="Times New Roman" w:cs="Times New Roman"/>
+          <w:sz w:val="24"/>
+          <w:szCs w:val="24"/>
+        </w:rPr>
+        <w:t>asked to evaluate the expression</w:t>
+      </w:r>
+      <w:r>
+        <w:rPr>
+          <w:rFonts w:ascii="Times New Roman" w:hAnsi="Times New Roman" w:cs="Times New Roman"/>
+          <w:sz w:val="24"/>
+          <w:szCs w:val="24"/>
+        </w:rPr>
+        <w:t xml:space="preserve">. To evaluate the expression, I used the </w:t>
       </w:r>
       <w:proofErr w:type="spellStart"/>
       <w:r>
@@ -182,7 +262,77 @@
           <w:sz w:val="24"/>
           <w:szCs w:val="24"/>
         </w:rPr>
-        <w:t>…</w:t>
+        <w:t xml:space="preserve"> since it is the most familiar to me and the most common way of writing math expressions. </w:t>
+      </w:r>
+      <w:r>
+        <w:rPr>
+          <w:rFonts w:ascii="Times New Roman" w:hAnsi="Times New Roman" w:cs="Times New Roman"/>
+          <w:sz w:val="24"/>
+          <w:szCs w:val="24"/>
+        </w:rPr>
+        <w:t xml:space="preserve">I was able to use what I learned in this course about </w:t>
+      </w:r>
+      <w:proofErr w:type="spellStart"/>
+      <w:r>
+        <w:rPr>
+          <w:rFonts w:ascii="Times New Roman" w:hAnsi="Times New Roman" w:cs="Times New Roman"/>
+          <w:sz w:val="24"/>
+          <w:szCs w:val="24"/>
+        </w:rPr>
+        <w:t>inorder</w:t>
+      </w:r>
+      <w:proofErr w:type="spellEnd"/>
+      <w:r>
+        <w:rPr>
+          <w:rFonts w:ascii="Times New Roman" w:hAnsi="Times New Roman" w:cs="Times New Roman"/>
+          <w:sz w:val="24"/>
+          <w:szCs w:val="24"/>
+        </w:rPr>
+        <w:t>/</w:t>
+      </w:r>
+      <w:proofErr w:type="spellStart"/>
+      <w:r>
+        <w:rPr>
+          <w:rFonts w:ascii="Times New Roman" w:hAnsi="Times New Roman" w:cs="Times New Roman"/>
+          <w:sz w:val="24"/>
+          <w:szCs w:val="24"/>
+        </w:rPr>
+        <w:t>postorder</w:t>
+      </w:r>
+      <w:proofErr w:type="spellEnd"/>
+      <w:r>
+        <w:rPr>
+          <w:rFonts w:ascii="Times New Roman" w:hAnsi="Times New Roman" w:cs="Times New Roman"/>
+          <w:sz w:val="24"/>
+          <w:szCs w:val="24"/>
+        </w:rPr>
+        <w:t xml:space="preserve"> expressions to understand Problem 2 better.</w:t>
+      </w:r>
+      <w:r>
+        <w:rPr>
+          <w:rFonts w:ascii="Times New Roman" w:hAnsi="Times New Roman" w:cs="Times New Roman"/>
+          <w:sz w:val="24"/>
+          <w:szCs w:val="24"/>
+        </w:rPr>
+        <w:t xml:space="preserve"> The next two problems used arrays and trees together, which involves a </w:t>
+      </w:r>
+      <w:proofErr w:type="spellStart"/>
+      <w:r>
+        <w:rPr>
+          <w:rFonts w:ascii="Times New Roman" w:hAnsi="Times New Roman" w:cs="Times New Roman"/>
+          <w:sz w:val="24"/>
+          <w:szCs w:val="24"/>
+        </w:rPr>
+        <w:t>levelorder</w:t>
+      </w:r>
+      <w:proofErr w:type="spellEnd"/>
+      <w:r>
+        <w:rPr>
+          <w:rFonts w:ascii="Times New Roman" w:hAnsi="Times New Roman" w:cs="Times New Roman"/>
+          <w:sz w:val="24"/>
+          <w:szCs w:val="24"/>
+        </w:rPr>
+        <w:t xml:space="preserve"> traversal. In Problem 3, I was tasked with creating an array from a tree. In Problem 4, I was given an array and tasked with creating a tree.</w:t>
       </w:r>
       <w:bookmarkStart w:id="0" w:name="_GoBack"/>
       <w:bookmarkEnd w:id="0"/>
@@ -1644,7 +1794,7 @@
   <a:extraClrSchemeLst/>
   <a:extLst>
     <a:ext uri="{05A4C25C-085E-4340-85A3-A5531E510DB2}">
-      <thm15:themeFamily xmlns="" xmlns:thm15="http://schemas.microsoft.com/office/thememl/2012/main" name="Office Theme" id="{62F939B6-93AF-4DB8-9C6B-D6C7DFDC589F}" vid="{4A3C46E8-61CC-4603-A589-7422A47A8E4A}"/>
+      <thm15:themeFamily xmlns:thm15="http://schemas.microsoft.com/office/thememl/2012/main" xmlns="" name="Office Theme" id="{62F939B6-93AF-4DB8-9C6B-D6C7DFDC589F}" vid="{4A3C46E8-61CC-4603-A589-7422A47A8E4A}"/>
     </a:ext>
   </a:extLst>
 </a:theme>

</xml_diff>

<commit_message>
Modify Trees_Lab: finalize writeup and .zip
</commit_message>
<xml_diff>
--- a/Labs/Trees_Lab/writeup.docx
+++ b/Labs/Trees_Lab/writeup.docx
@@ -68,47 +68,7 @@
           <w:sz w:val="24"/>
           <w:szCs w:val="24"/>
         </w:rPr>
-        <w:t>I learned</w:t>
-      </w:r>
-      <w:r>
-        <w:rPr>
-          <w:rFonts w:ascii="Times New Roman" w:hAnsi="Times New Roman" w:cs="Times New Roman"/>
-          <w:sz w:val="24"/>
-          <w:szCs w:val="24"/>
-        </w:rPr>
-        <w:t xml:space="preserve"> how to traverse and create binary trees. </w:t>
-      </w:r>
-      <w:r>
-        <w:rPr>
-          <w:rFonts w:ascii="Times New Roman" w:hAnsi="Times New Roman" w:cs="Times New Roman"/>
-          <w:sz w:val="24"/>
-          <w:szCs w:val="24"/>
-        </w:rPr>
-        <w:t>There were four problems to complete in the lab</w:t>
-      </w:r>
-      <w:r>
-        <w:rPr>
-          <w:rFonts w:ascii="Times New Roman" w:hAnsi="Times New Roman" w:cs="Times New Roman"/>
-          <w:sz w:val="24"/>
-          <w:szCs w:val="24"/>
-        </w:rPr>
-        <w:t xml:space="preserve">. Problem </w:t>
-      </w:r>
-      <w:r>
-        <w:rPr>
-          <w:rFonts w:ascii="Times New Roman" w:hAnsi="Times New Roman" w:cs="Times New Roman"/>
-          <w:sz w:val="24"/>
-          <w:szCs w:val="24"/>
-        </w:rPr>
-        <w:t>1</w:t>
-      </w:r>
-      <w:r>
-        <w:rPr>
-          <w:rFonts w:ascii="Times New Roman" w:hAnsi="Times New Roman" w:cs="Times New Roman"/>
-          <w:sz w:val="24"/>
-          <w:szCs w:val="24"/>
-        </w:rPr>
-        <w:t xml:space="preserve"> required me to traverse a given binary tree in three ways: </w:t>
+        <w:t xml:space="preserve">In this lab, I learned how to traverse and create binary trees. There were four problems to complete in the lab. Problem 1 required me to traverse a given binary tree in three ways: </w:t>
       </w:r>
       <w:proofErr w:type="spellStart"/>
       <w:r>
@@ -144,8 +104,223 @@
           <w:sz w:val="24"/>
           <w:szCs w:val="24"/>
         </w:rPr>
-        <w:t>.</w:t>
-      </w:r>
+        <w:t xml:space="preserve">. The tasks of traversing a tree in multiple ways helped me to explore techniques and methods that work best for me. For example, our learning assistant, Catherine, shared during this week’s lecture a technique that involves keeping track of the traversal’s ordering for each node. In Problem 2, I was given a binary expression tree and asked to find the </w:t>
+      </w:r>
+      <w:proofErr w:type="spellStart"/>
+      <w:r>
+        <w:rPr>
+          <w:rFonts w:ascii="Times New Roman" w:hAnsi="Times New Roman" w:cs="Times New Roman"/>
+          <w:sz w:val="24"/>
+          <w:szCs w:val="24"/>
+        </w:rPr>
+        <w:t>inorder</w:t>
+      </w:r>
+      <w:proofErr w:type="spellEnd"/>
+      <w:r>
+        <w:rPr>
+          <w:rFonts w:ascii="Times New Roman" w:hAnsi="Times New Roman" w:cs="Times New Roman"/>
+          <w:sz w:val="24"/>
+          <w:szCs w:val="24"/>
+        </w:rPr>
+        <w:t xml:space="preserve"> and </w:t>
+      </w:r>
+      <w:proofErr w:type="spellStart"/>
+      <w:r>
+        <w:rPr>
+          <w:rFonts w:ascii="Times New Roman" w:hAnsi="Times New Roman" w:cs="Times New Roman"/>
+          <w:sz w:val="24"/>
+          <w:szCs w:val="24"/>
+        </w:rPr>
+        <w:t>postorder</w:t>
+      </w:r>
+      <w:proofErr w:type="spellEnd"/>
+      <w:r>
+        <w:rPr>
+          <w:rFonts w:ascii="Times New Roman" w:hAnsi="Times New Roman" w:cs="Times New Roman"/>
+          <w:sz w:val="24"/>
+          <w:szCs w:val="24"/>
+        </w:rPr>
+        <w:t xml:space="preserve"> traversals. I was also asked to evaluate the mathematical expression. To evaluate the expression, I used the </w:t>
+      </w:r>
+      <w:proofErr w:type="spellStart"/>
+      <w:r>
+        <w:rPr>
+          <w:rFonts w:ascii="Times New Roman" w:hAnsi="Times New Roman" w:cs="Times New Roman"/>
+          <w:sz w:val="24"/>
+          <w:szCs w:val="24"/>
+        </w:rPr>
+        <w:t>inorder</w:t>
+      </w:r>
+      <w:proofErr w:type="spellEnd"/>
+      <w:r>
+        <w:rPr>
+          <w:rFonts w:ascii="Times New Roman" w:hAnsi="Times New Roman" w:cs="Times New Roman"/>
+          <w:sz w:val="24"/>
+          <w:szCs w:val="24"/>
+        </w:rPr>
+        <w:t xml:space="preserve"> traversal since it is the most familiar to me and the most common way of writing mathematical expressions. I was able to use what I learned in this course about </w:t>
+      </w:r>
+      <w:proofErr w:type="spellStart"/>
+      <w:r>
+        <w:rPr>
+          <w:rFonts w:ascii="Times New Roman" w:hAnsi="Times New Roman" w:cs="Times New Roman"/>
+          <w:sz w:val="24"/>
+          <w:szCs w:val="24"/>
+        </w:rPr>
+        <w:t>inorder</w:t>
+      </w:r>
+      <w:proofErr w:type="spellEnd"/>
+      <w:r>
+        <w:rPr>
+          <w:rFonts w:ascii="Times New Roman" w:hAnsi="Times New Roman" w:cs="Times New Roman"/>
+          <w:sz w:val="24"/>
+          <w:szCs w:val="24"/>
+        </w:rPr>
+        <w:t>/</w:t>
+      </w:r>
+      <w:proofErr w:type="spellStart"/>
+      <w:r>
+        <w:rPr>
+          <w:rFonts w:ascii="Times New Roman" w:hAnsi="Times New Roman" w:cs="Times New Roman"/>
+          <w:sz w:val="24"/>
+          <w:szCs w:val="24"/>
+        </w:rPr>
+        <w:t>postorder</w:t>
+      </w:r>
+      <w:proofErr w:type="spellEnd"/>
+      <w:r>
+        <w:rPr>
+          <w:rFonts w:ascii="Times New Roman" w:hAnsi="Times New Roman" w:cs="Times New Roman"/>
+          <w:sz w:val="24"/>
+          <w:szCs w:val="24"/>
+        </w:rPr>
+        <w:t xml:space="preserve"> expressions to understand Problem 2 better. The next two problems used arrays and trees together, involving level-order traversals. In Problem 3, I was tasked with creating an array from a tree. In Problem 4, I was given an array and tasked with creating a tree.</w:t>
+      </w:r>
+    </w:p>
+    <w:p>
+      <w:pPr>
+        <w:spacing w:after="0" w:line="360" w:lineRule="auto"/>
+        <w:ind w:firstLine="720"/>
+        <w:rPr>
+          <w:rFonts w:ascii="Times New Roman" w:hAnsi="Times New Roman" w:cs="Times New Roman"/>
+          <w:szCs w:val="24"/>
+        </w:rPr>
+      </w:pPr>
+    </w:p>
+    <w:p>
+      <w:pPr>
+        <w:spacing w:after="0" w:line="360" w:lineRule="auto"/>
+        <w:rPr>
+          <w:rFonts w:ascii="Times New Roman" w:hAnsi="Times New Roman" w:cs="Times New Roman"/>
+          <w:sz w:val="24"/>
+          <w:szCs w:val="24"/>
+        </w:rPr>
+      </w:pPr>
+      <w:r>
+        <w:rPr>
+          <w:rFonts w:ascii="Times New Roman" w:hAnsi="Times New Roman" w:cs="Times New Roman"/>
+          <w:sz w:val="24"/>
+          <w:szCs w:val="24"/>
+          <w:u w:val="single"/>
+        </w:rPr>
+        <w:t>Issues I Encountered</w:t>
+      </w:r>
+      <w:r>
+        <w:rPr>
+          <w:rFonts w:ascii="Times New Roman" w:hAnsi="Times New Roman" w:cs="Times New Roman"/>
+          <w:sz w:val="24"/>
+          <w:szCs w:val="24"/>
+          <w:u w:val="single"/>
+        </w:rPr>
+        <w:t>:</w:t>
+      </w:r>
+    </w:p>
+    <w:p>
+      <w:pPr>
+        <w:spacing w:after="0" w:line="360" w:lineRule="auto"/>
+        <w:rPr>
+          <w:rFonts w:ascii="Times New Roman" w:hAnsi="Times New Roman" w:cs="Times New Roman"/>
+          <w:sz w:val="24"/>
+          <w:szCs w:val="24"/>
+        </w:rPr>
+      </w:pPr>
+      <w:r>
+        <w:rPr>
+          <w:rFonts w:ascii="Times New Roman" w:hAnsi="Times New Roman" w:cs="Times New Roman"/>
+          <w:sz w:val="24"/>
+          <w:szCs w:val="24"/>
+        </w:rPr>
+        <w:tab/>
+      </w:r>
+      <w:r>
+        <w:rPr>
+          <w:rFonts w:ascii="Times New Roman" w:hAnsi="Times New Roman" w:cs="Times New Roman"/>
+          <w:sz w:val="24"/>
+          <w:szCs w:val="24"/>
+        </w:rPr>
+        <w:t>The main issue I encountered had to do with Problems 3 and 4. In Problem 3, I overlooked hidden nodes as I was creating an array from a provided tree. In Problem 4, I again struggled with hidden nodes as I had to create a tree from an array. I found that using empty nodes helped when creating the tree in Problem 4. After placing all elements in the tree, I simply erased the empty nodes. I used a similar approach in Problem 3 where I re-drew the provided tree with empty nodes and created the array with null values wherever an empty node was present.</w:t>
+      </w:r>
+    </w:p>
+    <w:p>
+      <w:pPr>
+        <w:spacing w:after="0" w:line="360" w:lineRule="auto"/>
+        <w:rPr>
+          <w:rFonts w:ascii="Times New Roman" w:hAnsi="Times New Roman" w:cs="Times New Roman"/>
+          <w:sz w:val="24"/>
+          <w:szCs w:val="24"/>
+          <w:u w:val="single"/>
+        </w:rPr>
+      </w:pPr>
+    </w:p>
+    <w:p>
+      <w:pPr>
+        <w:spacing w:after="0" w:line="360" w:lineRule="auto"/>
+        <w:rPr>
+          <w:rFonts w:ascii="Times New Roman" w:hAnsi="Times New Roman" w:cs="Times New Roman"/>
+          <w:sz w:val="24"/>
+          <w:szCs w:val="24"/>
+          <w:u w:val="single"/>
+        </w:rPr>
+      </w:pPr>
+      <w:r>
+        <w:rPr>
+          <w:rFonts w:ascii="Times New Roman" w:hAnsi="Times New Roman" w:cs="Times New Roman"/>
+          <w:sz w:val="24"/>
+          <w:szCs w:val="24"/>
+          <w:u w:val="single"/>
+        </w:rPr>
+        <w:t xml:space="preserve">What I </w:t>
+      </w:r>
+      <w:proofErr w:type="gramStart"/>
+      <w:r>
+        <w:rPr>
+          <w:rFonts w:ascii="Times New Roman" w:hAnsi="Times New Roman" w:cs="Times New Roman"/>
+          <w:sz w:val="24"/>
+          <w:szCs w:val="24"/>
+          <w:u w:val="single"/>
+        </w:rPr>
+        <w:t>Would’ve</w:t>
+      </w:r>
+      <w:proofErr w:type="gramEnd"/>
+      <w:r>
+        <w:rPr>
+          <w:rFonts w:ascii="Times New Roman" w:hAnsi="Times New Roman" w:cs="Times New Roman"/>
+          <w:sz w:val="24"/>
+          <w:szCs w:val="24"/>
+          <w:u w:val="single"/>
+        </w:rPr>
+        <w:t xml:space="preserve"> Done Differently:</w:t>
+      </w:r>
+    </w:p>
+    <w:p>
+      <w:pPr>
+        <w:spacing w:after="0" w:line="360" w:lineRule="auto"/>
+        <w:rPr>
+          <w:rFonts w:ascii="Times New Roman" w:hAnsi="Times New Roman" w:cs="Times New Roman"/>
+          <w:sz w:val="24"/>
+          <w:szCs w:val="24"/>
+        </w:rPr>
+      </w:pPr>
       <w:r>
         <w:rPr>
           <w:rFonts w:ascii="Times New Roman" w:hAnsi="Times New Roman" w:cs="Times New Roman"/>
@@ -160,499 +335,121 @@
           <w:sz w:val="24"/>
           <w:szCs w:val="24"/>
         </w:rPr>
-        <w:t>Traversing a tree multiple ways helped me to explore methods that work best for me. For example, our learning assistance shared during this week’s lecture a technique that involves keeping track of the traversal’s ordering for each node. In P</w:t>
-      </w:r>
-      <w:r>
-        <w:rPr>
-          <w:rFonts w:ascii="Times New Roman" w:hAnsi="Times New Roman" w:cs="Times New Roman"/>
-          <w:sz w:val="24"/>
-          <w:szCs w:val="24"/>
-        </w:rPr>
-        <w:t>roblem</w:t>
-      </w:r>
-      <w:r>
-        <w:rPr>
-          <w:rFonts w:ascii="Times New Roman" w:hAnsi="Times New Roman" w:cs="Times New Roman"/>
-          <w:sz w:val="24"/>
-          <w:szCs w:val="24"/>
-        </w:rPr>
-        <w:t xml:space="preserve"> 2</w:t>
-      </w:r>
-      <w:r>
-        <w:rPr>
-          <w:rFonts w:ascii="Times New Roman" w:hAnsi="Times New Roman" w:cs="Times New Roman"/>
-          <w:sz w:val="24"/>
-          <w:szCs w:val="24"/>
-        </w:rPr>
-        <w:t xml:space="preserve">, I was given a binary expression tree and asked to find the </w:t>
-      </w:r>
-      <w:proofErr w:type="spellStart"/>
-      <w:r>
-        <w:rPr>
-          <w:rFonts w:ascii="Times New Roman" w:hAnsi="Times New Roman" w:cs="Times New Roman"/>
-          <w:sz w:val="24"/>
-          <w:szCs w:val="24"/>
-        </w:rPr>
-        <w:t>inorder</w:t>
-      </w:r>
-      <w:proofErr w:type="spellEnd"/>
-      <w:r>
-        <w:rPr>
-          <w:rFonts w:ascii="Times New Roman" w:hAnsi="Times New Roman" w:cs="Times New Roman"/>
-          <w:sz w:val="24"/>
-          <w:szCs w:val="24"/>
-        </w:rPr>
-        <w:t xml:space="preserve"> and </w:t>
-      </w:r>
-      <w:proofErr w:type="spellStart"/>
-      <w:r>
-        <w:rPr>
-          <w:rFonts w:ascii="Times New Roman" w:hAnsi="Times New Roman" w:cs="Times New Roman"/>
-          <w:sz w:val="24"/>
-          <w:szCs w:val="24"/>
-        </w:rPr>
-        <w:t>postorder</w:t>
-      </w:r>
-      <w:proofErr w:type="spellEnd"/>
-      <w:r>
-        <w:rPr>
-          <w:rFonts w:ascii="Times New Roman" w:hAnsi="Times New Roman" w:cs="Times New Roman"/>
-          <w:sz w:val="24"/>
-          <w:szCs w:val="24"/>
-        </w:rPr>
-        <w:t xml:space="preserve"> traversals. I was also </w:t>
-      </w:r>
-      <w:r>
-        <w:rPr>
-          <w:rFonts w:ascii="Times New Roman" w:hAnsi="Times New Roman" w:cs="Times New Roman"/>
-          <w:sz w:val="24"/>
-          <w:szCs w:val="24"/>
-        </w:rPr>
-        <w:t>asked to evaluate the expression</w:t>
-      </w:r>
-      <w:r>
-        <w:rPr>
-          <w:rFonts w:ascii="Times New Roman" w:hAnsi="Times New Roman" w:cs="Times New Roman"/>
-          <w:sz w:val="24"/>
-          <w:szCs w:val="24"/>
-        </w:rPr>
-        <w:t xml:space="preserve">. To evaluate the expression, I used the </w:t>
-      </w:r>
-      <w:proofErr w:type="spellStart"/>
-      <w:r>
-        <w:rPr>
-          <w:rFonts w:ascii="Times New Roman" w:hAnsi="Times New Roman" w:cs="Times New Roman"/>
-          <w:sz w:val="24"/>
-          <w:szCs w:val="24"/>
-        </w:rPr>
-        <w:t>inorder</w:t>
-      </w:r>
-      <w:proofErr w:type="spellEnd"/>
-      <w:r>
-        <w:rPr>
-          <w:rFonts w:ascii="Times New Roman" w:hAnsi="Times New Roman" w:cs="Times New Roman"/>
-          <w:sz w:val="24"/>
-          <w:szCs w:val="24"/>
-        </w:rPr>
-        <w:t xml:space="preserve"> traversal</w:t>
-      </w:r>
-      <w:r>
-        <w:rPr>
-          <w:rFonts w:ascii="Times New Roman" w:hAnsi="Times New Roman" w:cs="Times New Roman"/>
-          <w:sz w:val="24"/>
-          <w:szCs w:val="24"/>
-        </w:rPr>
-        <w:t xml:space="preserve"> since it is the most familiar to me and the most common way of writing math expressions. </w:t>
-      </w:r>
-      <w:r>
-        <w:rPr>
-          <w:rFonts w:ascii="Times New Roman" w:hAnsi="Times New Roman" w:cs="Times New Roman"/>
-          <w:sz w:val="24"/>
-          <w:szCs w:val="24"/>
-        </w:rPr>
-        <w:t xml:space="preserve">I was able to use what I learned in this course about </w:t>
-      </w:r>
-      <w:proofErr w:type="spellStart"/>
-      <w:r>
-        <w:rPr>
-          <w:rFonts w:ascii="Times New Roman" w:hAnsi="Times New Roman" w:cs="Times New Roman"/>
-          <w:sz w:val="24"/>
-          <w:szCs w:val="24"/>
-        </w:rPr>
-        <w:t>inorder</w:t>
-      </w:r>
-      <w:proofErr w:type="spellEnd"/>
-      <w:r>
-        <w:rPr>
-          <w:rFonts w:ascii="Times New Roman" w:hAnsi="Times New Roman" w:cs="Times New Roman"/>
-          <w:sz w:val="24"/>
-          <w:szCs w:val="24"/>
-        </w:rPr>
-        <w:t>/</w:t>
-      </w:r>
-      <w:proofErr w:type="spellStart"/>
-      <w:r>
-        <w:rPr>
-          <w:rFonts w:ascii="Times New Roman" w:hAnsi="Times New Roman" w:cs="Times New Roman"/>
-          <w:sz w:val="24"/>
-          <w:szCs w:val="24"/>
-        </w:rPr>
-        <w:t>postorder</w:t>
-      </w:r>
-      <w:proofErr w:type="spellEnd"/>
-      <w:r>
-        <w:rPr>
-          <w:rFonts w:ascii="Times New Roman" w:hAnsi="Times New Roman" w:cs="Times New Roman"/>
-          <w:sz w:val="24"/>
-          <w:szCs w:val="24"/>
-        </w:rPr>
-        <w:t xml:space="preserve"> expressions to understand Problem 2 better.</w:t>
-      </w:r>
-      <w:r>
-        <w:rPr>
-          <w:rFonts w:ascii="Times New Roman" w:hAnsi="Times New Roman" w:cs="Times New Roman"/>
-          <w:sz w:val="24"/>
-          <w:szCs w:val="24"/>
-        </w:rPr>
-        <w:t xml:space="preserve"> The next two problems used arrays and trees together, which involves a </w:t>
-      </w:r>
-      <w:proofErr w:type="spellStart"/>
-      <w:r>
-        <w:rPr>
-          <w:rFonts w:ascii="Times New Roman" w:hAnsi="Times New Roman" w:cs="Times New Roman"/>
-          <w:sz w:val="24"/>
-          <w:szCs w:val="24"/>
-        </w:rPr>
-        <w:t>levelorder</w:t>
-      </w:r>
-      <w:proofErr w:type="spellEnd"/>
-      <w:r>
-        <w:rPr>
-          <w:rFonts w:ascii="Times New Roman" w:hAnsi="Times New Roman" w:cs="Times New Roman"/>
-          <w:sz w:val="24"/>
-          <w:szCs w:val="24"/>
-        </w:rPr>
-        <w:t xml:space="preserve"> traversal. In Problem 3, I was tasked with creating an array from a tree. In Problem 4, I was given an array and tasked with creating a tree.</w:t>
+        <w:tab/>
+      </w:r>
+      <w:r>
+        <w:rPr>
+          <w:rFonts w:ascii="Times New Roman" w:hAnsi="Times New Roman" w:cs="Times New Roman"/>
+          <w:sz w:val="24"/>
+          <w:szCs w:val="24"/>
+        </w:rPr>
+        <w:t>If I completed this lab differently, I would have tackled the third and fourth problems before the first and second questions. The reason is that I knew I was familiar and proficient at the skills required in the first and second problems (determining sequences from a provided tree). If I started this lab by tackling the third and fourth problems, I would have had more time to think about the problems and revise my answers.</w:t>
+      </w:r>
+    </w:p>
+    <w:p>
+      <w:pPr>
+        <w:spacing w:after="0" w:line="360" w:lineRule="auto"/>
+        <w:rPr>
+          <w:rFonts w:ascii="Times New Roman" w:hAnsi="Times New Roman" w:cs="Times New Roman"/>
+          <w:szCs w:val="24"/>
+          <w:u w:val="single"/>
+        </w:rPr>
+      </w:pPr>
+    </w:p>
+    <w:p>
+      <w:pPr>
+        <w:spacing w:after="0" w:line="360" w:lineRule="auto"/>
+        <w:rPr>
+          <w:rFonts w:ascii="Times New Roman" w:hAnsi="Times New Roman" w:cs="Times New Roman"/>
+          <w:sz w:val="24"/>
+          <w:szCs w:val="24"/>
+          <w:u w:val="single"/>
+        </w:rPr>
+      </w:pPr>
+      <w:r>
+        <w:rPr>
+          <w:rFonts w:ascii="Times New Roman" w:hAnsi="Times New Roman" w:cs="Times New Roman"/>
+          <w:sz w:val="24"/>
+          <w:szCs w:val="24"/>
+          <w:u w:val="single"/>
+        </w:rPr>
+        <w:t>How I Wi</w:t>
+      </w:r>
+      <w:r>
+        <w:rPr>
+          <w:rFonts w:ascii="Times New Roman" w:hAnsi="Times New Roman" w:cs="Times New Roman"/>
+          <w:sz w:val="24"/>
+          <w:szCs w:val="24"/>
+          <w:u w:val="single"/>
+        </w:rPr>
+        <w:t xml:space="preserve">ll Apply </w:t>
+      </w:r>
+      <w:r>
+        <w:rPr>
+          <w:rFonts w:ascii="Times New Roman" w:hAnsi="Times New Roman" w:cs="Times New Roman"/>
+          <w:sz w:val="24"/>
+          <w:szCs w:val="24"/>
+          <w:u w:val="single"/>
+        </w:rPr>
+        <w:t xml:space="preserve">Trees </w:t>
+      </w:r>
+      <w:r>
+        <w:rPr>
+          <w:rFonts w:ascii="Times New Roman" w:hAnsi="Times New Roman" w:cs="Times New Roman"/>
+          <w:sz w:val="24"/>
+          <w:szCs w:val="24"/>
+          <w:u w:val="single"/>
+        </w:rPr>
+        <w:t>in the Future:</w:t>
+      </w:r>
+    </w:p>
+    <w:p>
+      <w:pPr>
+        <w:spacing w:after="0" w:line="360" w:lineRule="auto"/>
+        <w:rPr>
+          <w:rFonts w:ascii="Times New Roman" w:hAnsi="Times New Roman" w:cs="Times New Roman"/>
+          <w:noProof/>
+          <w:sz w:val="24"/>
+          <w:szCs w:val="24"/>
+          <w:u w:val="single"/>
+        </w:rPr>
+      </w:pPr>
+      <w:r>
+        <w:rPr>
+          <w:rFonts w:ascii="Times New Roman" w:hAnsi="Times New Roman" w:cs="Times New Roman"/>
+          <w:sz w:val="24"/>
+          <w:szCs w:val="24"/>
+        </w:rPr>
+        <w:tab/>
+      </w:r>
+      <w:r>
+        <w:rPr>
+          <w:rFonts w:ascii="Times New Roman" w:hAnsi="Times New Roman" w:cs="Times New Roman"/>
+          <w:sz w:val="24"/>
+          <w:szCs w:val="24"/>
+        </w:rPr>
+        <w:t xml:space="preserve">I plan on using trees in the future when I need to store hierarchical data. A classic example of hierarchical data is a folder directory. The folder that contains every folder in the folder directory is the root node of the tree. I will also use trees when I need to store sorted data or when I am required to perform multiple insert operations. Using trees such as binary search trees or AVL trees will allow me to search data quickly with an efficiency of </w:t>
+      </w:r>
+      <w:proofErr w:type="gramStart"/>
+      <w:r>
+        <w:rPr>
+          <w:rFonts w:ascii="Times New Roman" w:hAnsi="Times New Roman" w:cs="Times New Roman"/>
+          <w:sz w:val="24"/>
+          <w:szCs w:val="24"/>
+        </w:rPr>
+        <w:t>O(</w:t>
+      </w:r>
+      <w:proofErr w:type="gramEnd"/>
+      <w:r>
+        <w:rPr>
+          <w:rFonts w:ascii="Times New Roman" w:hAnsi="Times New Roman" w:cs="Times New Roman"/>
+          <w:sz w:val="24"/>
+          <w:szCs w:val="24"/>
+        </w:rPr>
+        <w:t>log n). Lastly, from what I have read in online articles so far, I am assuming that max-heaps will prove useful if I need to develop a priority queue.</w:t>
       </w:r>
       <w:bookmarkStart w:id="0" w:name="_GoBack"/>
       <w:bookmarkEnd w:id="0"/>
-    </w:p>
-    <w:p>
-      <w:pPr>
-        <w:spacing w:after="0" w:line="360" w:lineRule="auto"/>
-        <w:ind w:firstLine="720"/>
-        <w:rPr>
-          <w:rFonts w:ascii="Times New Roman" w:hAnsi="Times New Roman" w:cs="Times New Roman"/>
-          <w:szCs w:val="24"/>
-        </w:rPr>
-      </w:pPr>
-    </w:p>
-    <w:p>
-      <w:pPr>
-        <w:spacing w:after="0" w:line="360" w:lineRule="auto"/>
-        <w:rPr>
-          <w:rFonts w:ascii="Times New Roman" w:hAnsi="Times New Roman" w:cs="Times New Roman"/>
-          <w:sz w:val="24"/>
-          <w:szCs w:val="24"/>
-        </w:rPr>
-      </w:pPr>
-      <w:r>
-        <w:rPr>
-          <w:rFonts w:ascii="Times New Roman" w:hAnsi="Times New Roman" w:cs="Times New Roman"/>
-          <w:sz w:val="24"/>
-          <w:szCs w:val="24"/>
-          <w:u w:val="single"/>
-        </w:rPr>
-        <w:t>Issues I Encountered</w:t>
-      </w:r>
-      <w:r>
-        <w:rPr>
-          <w:rFonts w:ascii="Times New Roman" w:hAnsi="Times New Roman" w:cs="Times New Roman"/>
-          <w:sz w:val="24"/>
-          <w:szCs w:val="24"/>
-          <w:u w:val="single"/>
-        </w:rPr>
-        <w:t>:</w:t>
-      </w:r>
-    </w:p>
-    <w:p>
-      <w:pPr>
-        <w:spacing w:after="0" w:line="360" w:lineRule="auto"/>
-        <w:rPr>
-          <w:rFonts w:ascii="Times New Roman" w:hAnsi="Times New Roman" w:cs="Times New Roman"/>
-          <w:sz w:val="24"/>
-          <w:szCs w:val="24"/>
-        </w:rPr>
-      </w:pPr>
-      <w:r>
-        <w:rPr>
-          <w:rFonts w:ascii="Times New Roman" w:hAnsi="Times New Roman" w:cs="Times New Roman"/>
-          <w:sz w:val="24"/>
-          <w:szCs w:val="24"/>
-        </w:rPr>
-        <w:tab/>
-      </w:r>
-      <w:r>
-        <w:rPr>
-          <w:rFonts w:ascii="Times New Roman" w:hAnsi="Times New Roman" w:cs="Times New Roman"/>
-          <w:sz w:val="24"/>
-          <w:szCs w:val="24"/>
-        </w:rPr>
-        <w:t xml:space="preserve">The main issue I encountered was </w:t>
-      </w:r>
-      <w:r>
-        <w:rPr>
-          <w:rFonts w:ascii="Times New Roman" w:hAnsi="Times New Roman" w:cs="Times New Roman"/>
-          <w:sz w:val="24"/>
-          <w:szCs w:val="24"/>
-        </w:rPr>
-        <w:t>…</w:t>
-      </w:r>
-    </w:p>
-    <w:p>
-      <w:pPr>
-        <w:spacing w:after="0" w:line="360" w:lineRule="auto"/>
-        <w:rPr>
-          <w:rFonts w:ascii="Times New Roman" w:hAnsi="Times New Roman" w:cs="Times New Roman"/>
-          <w:sz w:val="24"/>
-          <w:szCs w:val="24"/>
-          <w:u w:val="single"/>
-        </w:rPr>
-      </w:pPr>
-    </w:p>
-    <w:p>
-      <w:pPr>
-        <w:spacing w:after="0" w:line="360" w:lineRule="auto"/>
-        <w:rPr>
-          <w:rFonts w:ascii="Times New Roman" w:hAnsi="Times New Roman" w:cs="Times New Roman"/>
-          <w:sz w:val="24"/>
-          <w:szCs w:val="24"/>
-          <w:u w:val="single"/>
-        </w:rPr>
-      </w:pPr>
-      <w:r>
-        <w:rPr>
-          <w:rFonts w:ascii="Times New Roman" w:hAnsi="Times New Roman" w:cs="Times New Roman"/>
-          <w:sz w:val="24"/>
-          <w:szCs w:val="24"/>
-          <w:u w:val="single"/>
-        </w:rPr>
-        <w:t xml:space="preserve">What I </w:t>
-      </w:r>
-      <w:proofErr w:type="gramStart"/>
-      <w:r>
-        <w:rPr>
-          <w:rFonts w:ascii="Times New Roman" w:hAnsi="Times New Roman" w:cs="Times New Roman"/>
-          <w:sz w:val="24"/>
-          <w:szCs w:val="24"/>
-          <w:u w:val="single"/>
-        </w:rPr>
-        <w:t>Would’ve</w:t>
-      </w:r>
-      <w:proofErr w:type="gramEnd"/>
-      <w:r>
-        <w:rPr>
-          <w:rFonts w:ascii="Times New Roman" w:hAnsi="Times New Roman" w:cs="Times New Roman"/>
-          <w:sz w:val="24"/>
-          <w:szCs w:val="24"/>
-          <w:u w:val="single"/>
-        </w:rPr>
-        <w:t xml:space="preserve"> Done Differently:</w:t>
-      </w:r>
-    </w:p>
-    <w:p>
-      <w:pPr>
-        <w:spacing w:after="0" w:line="360" w:lineRule="auto"/>
-        <w:rPr>
-          <w:rFonts w:ascii="Times New Roman" w:hAnsi="Times New Roman" w:cs="Times New Roman"/>
-          <w:sz w:val="24"/>
-          <w:szCs w:val="24"/>
-        </w:rPr>
-      </w:pPr>
-      <w:r>
-        <w:rPr>
-          <w:rFonts w:ascii="Times New Roman" w:hAnsi="Times New Roman" w:cs="Times New Roman"/>
-          <w:sz w:val="24"/>
-          <w:szCs w:val="24"/>
-        </w:rPr>
-        <w:t xml:space="preserve"> </w:t>
-      </w:r>
-      <w:r>
-        <w:rPr>
-          <w:rFonts w:ascii="Times New Roman" w:hAnsi="Times New Roman" w:cs="Times New Roman"/>
-          <w:sz w:val="24"/>
-          <w:szCs w:val="24"/>
-        </w:rPr>
-        <w:tab/>
-      </w:r>
-      <w:r>
-        <w:rPr>
-          <w:rFonts w:ascii="Times New Roman" w:hAnsi="Times New Roman" w:cs="Times New Roman"/>
-          <w:sz w:val="24"/>
-          <w:szCs w:val="24"/>
-        </w:rPr>
-        <w:t>Something I would have done differently in this lab</w:t>
-      </w:r>
-      <w:r>
-        <w:rPr>
-          <w:rFonts w:ascii="Times New Roman" w:hAnsi="Times New Roman" w:cs="Times New Roman"/>
-          <w:sz w:val="24"/>
-          <w:szCs w:val="24"/>
-        </w:rPr>
-        <w:t>..</w:t>
-      </w:r>
-      <w:r>
-        <w:rPr>
-          <w:rFonts w:ascii="Times New Roman" w:hAnsi="Times New Roman" w:cs="Times New Roman"/>
-          <w:sz w:val="24"/>
-          <w:szCs w:val="24"/>
-        </w:rPr>
-        <w:t>.</w:t>
-      </w:r>
-    </w:p>
-    <w:p>
-      <w:pPr>
-        <w:spacing w:after="0" w:line="360" w:lineRule="auto"/>
-        <w:rPr>
-          <w:rFonts w:ascii="Times New Roman" w:hAnsi="Times New Roman" w:cs="Times New Roman"/>
-          <w:szCs w:val="24"/>
-          <w:u w:val="single"/>
-        </w:rPr>
-      </w:pPr>
-    </w:p>
-    <w:p>
-      <w:pPr>
-        <w:spacing w:after="0" w:line="360" w:lineRule="auto"/>
-        <w:rPr>
-          <w:rFonts w:ascii="Times New Roman" w:hAnsi="Times New Roman" w:cs="Times New Roman"/>
-          <w:sz w:val="24"/>
-          <w:szCs w:val="24"/>
-          <w:u w:val="single"/>
-        </w:rPr>
-      </w:pPr>
-      <w:r>
-        <w:rPr>
-          <w:rFonts w:ascii="Times New Roman" w:hAnsi="Times New Roman" w:cs="Times New Roman"/>
-          <w:sz w:val="24"/>
-          <w:szCs w:val="24"/>
-          <w:u w:val="single"/>
-        </w:rPr>
-        <w:t>How I Wi</w:t>
-      </w:r>
-      <w:r>
-        <w:rPr>
-          <w:rFonts w:ascii="Times New Roman" w:hAnsi="Times New Roman" w:cs="Times New Roman"/>
-          <w:sz w:val="24"/>
-          <w:szCs w:val="24"/>
-          <w:u w:val="single"/>
-        </w:rPr>
-        <w:t xml:space="preserve">ll Apply </w:t>
-      </w:r>
-      <w:r>
-        <w:rPr>
-          <w:rFonts w:ascii="Times New Roman" w:hAnsi="Times New Roman" w:cs="Times New Roman"/>
-          <w:sz w:val="24"/>
-          <w:szCs w:val="24"/>
-          <w:u w:val="single"/>
-        </w:rPr>
-        <w:t xml:space="preserve">Trees </w:t>
-      </w:r>
-      <w:r>
-        <w:rPr>
-          <w:rFonts w:ascii="Times New Roman" w:hAnsi="Times New Roman" w:cs="Times New Roman"/>
-          <w:sz w:val="24"/>
-          <w:szCs w:val="24"/>
-          <w:u w:val="single"/>
-        </w:rPr>
-        <w:t>in the Future:</w:t>
-      </w:r>
-    </w:p>
-    <w:p>
-      <w:pPr>
-        <w:spacing w:after="0" w:line="360" w:lineRule="auto"/>
-        <w:rPr>
-          <w:rFonts w:ascii="Times New Roman" w:hAnsi="Times New Roman" w:cs="Times New Roman"/>
-          <w:noProof/>
-          <w:sz w:val="24"/>
-          <w:szCs w:val="24"/>
-          <w:u w:val="single"/>
-        </w:rPr>
-      </w:pPr>
-      <w:r>
-        <w:rPr>
-          <w:rFonts w:ascii="Times New Roman" w:hAnsi="Times New Roman" w:cs="Times New Roman"/>
-          <w:sz w:val="24"/>
-          <w:szCs w:val="24"/>
-        </w:rPr>
-        <w:tab/>
-      </w:r>
-      <w:r>
-        <w:rPr>
-          <w:rFonts w:ascii="Times New Roman" w:hAnsi="Times New Roman" w:cs="Times New Roman"/>
-          <w:sz w:val="24"/>
-          <w:szCs w:val="24"/>
-        </w:rPr>
-        <w:t xml:space="preserve">I </w:t>
-      </w:r>
-      <w:r>
-        <w:rPr>
-          <w:rFonts w:ascii="Times New Roman" w:hAnsi="Times New Roman" w:cs="Times New Roman"/>
-          <w:sz w:val="24"/>
-          <w:szCs w:val="24"/>
-        </w:rPr>
-        <w:t xml:space="preserve">plan </w:t>
-      </w:r>
-      <w:r>
-        <w:rPr>
-          <w:rFonts w:ascii="Times New Roman" w:hAnsi="Times New Roman" w:cs="Times New Roman"/>
-          <w:sz w:val="24"/>
-          <w:szCs w:val="24"/>
-        </w:rPr>
-        <w:t xml:space="preserve">on using </w:t>
-      </w:r>
-      <w:r>
-        <w:rPr>
-          <w:rFonts w:ascii="Times New Roman" w:hAnsi="Times New Roman" w:cs="Times New Roman"/>
-          <w:sz w:val="24"/>
-          <w:szCs w:val="24"/>
-        </w:rPr>
-        <w:t>trees</w:t>
-      </w:r>
-      <w:r>
-        <w:rPr>
-          <w:rFonts w:ascii="Times New Roman" w:hAnsi="Times New Roman" w:cs="Times New Roman"/>
-          <w:sz w:val="24"/>
-          <w:szCs w:val="24"/>
-        </w:rPr>
-        <w:t xml:space="preserve"> in the future when</w:t>
-      </w:r>
-      <w:r>
-        <w:rPr>
-          <w:rFonts w:ascii="Times New Roman" w:hAnsi="Times New Roman" w:cs="Times New Roman"/>
-          <w:sz w:val="24"/>
-          <w:szCs w:val="24"/>
-        </w:rPr>
-        <w:t>..</w:t>
-      </w:r>
-      <w:r>
-        <w:rPr>
-          <w:rFonts w:ascii="Times New Roman" w:hAnsi="Times New Roman" w:cs="Times New Roman"/>
-          <w:sz w:val="24"/>
-          <w:szCs w:val="24"/>
-        </w:rPr>
-        <w:t>.</w:t>
-      </w:r>
-    </w:p>
-    <w:p>
-      <w:pPr>
-        <w:rPr>
-          <w:rFonts w:ascii="Times New Roman" w:hAnsi="Times New Roman" w:cs="Times New Roman"/>
-          <w:noProof/>
-          <w:sz w:val="24"/>
-          <w:szCs w:val="24"/>
-          <w:u w:val="single"/>
-        </w:rPr>
-      </w:pPr>
       <w:r>
         <w:rPr>
           <w:rFonts w:ascii="Times New Roman" w:hAnsi="Times New Roman" w:cs="Times New Roman"/>

</xml_diff>